<commit_message>
Option 2 and 3
</commit_message>
<xml_diff>
--- a/3_presentation/ideas_presentation.docx
+++ b/3_presentation/ideas_presentation.docx
@@ -21,7 +21,7 @@
     </w:p>
     <w:p>
       <w:pPr>
-        <w:pStyle w:val="ListParagraph"/>
+        <w:pStyle w:val="Paragraphedeliste"/>
         <w:numPr>
           <w:ilvl w:val="0"/>
           <w:numId w:val="1"/>
@@ -42,12 +42,124 @@
         </w:rPr>
         <w:t xml:space="preserve">most frequent words in the coffee reviews. Link: </w:t>
       </w:r>
-      <w:r>
-        <w:rPr>
-          <w:lang w:val="en-GB"/>
-        </w:rPr>
-        <w:t>https://www.wordclouds.com/</w:t>
-      </w:r>
+      <w:hyperlink r:id="rId5" w:history="1">
+        <w:r>
+          <w:rPr>
+            <w:rStyle w:val="Lienhypertexte"/>
+            <w:lang w:val="en-GB"/>
+          </w:rPr>
+          <w:t>https://www.wordclouds.com/</w:t>
+        </w:r>
+      </w:hyperlink>
+    </w:p>
+    <w:p>
+      <w:pPr>
+        <w:rPr>
+          <w:lang w:val="en-GB"/>
+        </w:rPr>
+      </w:pPr>
+    </w:p>
+    <w:p>
+      <w:pPr>
+        <w:rPr>
+          <w:lang w:val="en-GB"/>
+        </w:rPr>
+      </w:pPr>
+    </w:p>
+    <w:p>
+      <w:pPr>
+        <w:rPr>
+          <w:lang w:val="en-GB"/>
+        </w:rPr>
+      </w:pPr>
+      <w:r>
+        <w:rPr>
+          <w:lang w:val="en-GB"/>
+        </w:rPr>
+        <w:t>To do:</w:t>
+      </w:r>
+    </w:p>
+    <w:p>
+      <w:pPr>
+        <w:rPr>
+          <w:lang w:val="en-GB"/>
+        </w:rPr>
+      </w:pPr>
+      <w:r>
+        <w:rPr>
+          <w:lang w:val="en-GB"/>
+        </w:rPr>
+        <w:t xml:space="preserve">Price thingy. Either </w:t>
+      </w:r>
+      <w:proofErr w:type="spellStart"/>
+      <w:r>
+        <w:rPr>
+          <w:lang w:val="en-GB"/>
+        </w:rPr>
+        <w:t>srape</w:t>
+      </w:r>
+      <w:proofErr w:type="spellEnd"/>
+      <w:r>
+        <w:rPr>
+          <w:lang w:val="en-GB"/>
+        </w:rPr>
+        <w:t xml:space="preserve"> again OR search by first 50 strings and compare the 2 </w:t>
+      </w:r>
+      <w:proofErr w:type="gramStart"/>
+      <w:r>
+        <w:rPr>
+          <w:lang w:val="en-GB"/>
+        </w:rPr>
+        <w:t>database</w:t>
+      </w:r>
+      <w:proofErr w:type="gramEnd"/>
+      <w:r>
+        <w:rPr>
+          <w:lang w:val="en-GB"/>
+        </w:rPr>
+        <w:t>.</w:t>
+      </w:r>
+    </w:p>
+    <w:p>
+      <w:pPr>
+        <w:rPr>
+          <w:lang w:val="en-GB"/>
+        </w:rPr>
+      </w:pPr>
+      <w:r>
+        <w:rPr>
+          <w:lang w:val="en-GB"/>
+        </w:rPr>
+        <w:t>Option 3</w:t>
+      </w:r>
+    </w:p>
+    <w:p>
+      <w:pPr>
+        <w:rPr>
+          <w:lang w:val="en-GB"/>
+        </w:rPr>
+      </w:pPr>
+      <w:proofErr w:type="spellStart"/>
+      <w:r>
+        <w:rPr>
+          <w:lang w:val="en-GB"/>
+        </w:rPr>
+        <w:t>Jupyter</w:t>
+      </w:r>
+      <w:proofErr w:type="spellEnd"/>
+      <w:r>
+        <w:rPr>
+          <w:lang w:val="en-GB"/>
+        </w:rPr>
+        <w:t xml:space="preserve"> to exe</w:t>
+      </w:r>
+    </w:p>
+    <w:p>
+      <w:pPr>
+        <w:rPr>
+          <w:lang w:val="en-GB"/>
+        </w:rPr>
+      </w:pPr>
     </w:p>
     <w:sectPr>
       <w:pgSz w:w="11906" w:h="16838"/>
@@ -579,13 +691,13 @@
     <w:name w:val="Normal"/>
     <w:qFormat/>
   </w:style>
-  <w:style w:type="character" w:default="1" w:styleId="DefaultParagraphFont">
+  <w:style w:type="character" w:default="1" w:styleId="Policepardfaut">
     <w:name w:val="Default Paragraph Font"/>
     <w:uiPriority w:val="1"/>
     <w:semiHidden/>
     <w:unhideWhenUsed/>
   </w:style>
-  <w:style w:type="table" w:default="1" w:styleId="TableNormal">
+  <w:style w:type="table" w:default="1" w:styleId="TableauNormal">
     <w:name w:val="Normal Table"/>
     <w:uiPriority w:val="99"/>
     <w:semiHidden/>
@@ -600,13 +712,13 @@
       </w:tblCellMar>
     </w:tblPr>
   </w:style>
-  <w:style w:type="numbering" w:default="1" w:styleId="NoList">
+  <w:style w:type="numbering" w:default="1" w:styleId="Aucuneliste">
     <w:name w:val="No List"/>
     <w:uiPriority w:val="99"/>
     <w:semiHidden/>
     <w:unhideWhenUsed/>
   </w:style>
-  <w:style w:type="paragraph" w:styleId="ListParagraph">
+  <w:style w:type="paragraph" w:styleId="Paragraphedeliste">
     <w:name w:val="List Paragraph"/>
     <w:basedOn w:val="Normal"/>
     <w:uiPriority w:val="34"/>
@@ -616,6 +728,29 @@
       <w:ind w:left="720"/>
       <w:contextualSpacing/>
     </w:pPr>
+  </w:style>
+  <w:style w:type="character" w:styleId="Lienhypertexte">
+    <w:name w:val="Hyperlink"/>
+    <w:basedOn w:val="Policepardfaut"/>
+    <w:uiPriority w:val="99"/>
+    <w:unhideWhenUsed/>
+    <w:rsid w:val="001E194B"/>
+    <w:rPr>
+      <w:color w:val="0563C1" w:themeColor="hyperlink"/>
+      <w:u w:val="single"/>
+    </w:rPr>
+  </w:style>
+  <w:style w:type="character" w:styleId="Mentionnonrsolue">
+    <w:name w:val="Unresolved Mention"/>
+    <w:basedOn w:val="Policepardfaut"/>
+    <w:uiPriority w:val="99"/>
+    <w:semiHidden/>
+    <w:unhideWhenUsed/>
+    <w:rsid w:val="001E194B"/>
+    <w:rPr>
+      <w:color w:val="605E5C"/>
+      <w:shd w:val="clear" w:color="auto" w:fill="E1DFDD"/>
+    </w:rPr>
   </w:style>
 </w:styles>
 </file>

</xml_diff>